<commit_message>
Mise à jour du manuel d'utilisation, correction de fautes, et meilleure lisibilité
</commit_message>
<xml_diff>
--- a/Documents/manuel dutilisation.docx
+++ b/Documents/manuel dutilisation.docx
@@ -19,7 +19,25 @@
           <w:sz w:val="40"/>
           <w:szCs w:val="40"/>
         </w:rPr>
-        <w:t>Manuel d’Utilisation</w:t>
+        <w:t>Manuel d’</w:t>
+      </w:r>
+      <w:r>
+        <w:rPr>
+          <w:b/>
+          <w:bCs/>
+          <w:sz w:val="40"/>
+          <w:szCs w:val="40"/>
+        </w:rPr>
+        <w:t>u</w:t>
+      </w:r>
+      <w:r>
+        <w:rPr>
+          <w:b/>
+          <w:bCs/>
+          <w:sz w:val="40"/>
+          <w:szCs w:val="40"/>
+        </w:rPr>
+        <w:t>tilisation</w:t>
       </w:r>
     </w:p>
     <w:p>
@@ -98,7 +116,7 @@
             <w:sz w:val="24"/>
             <w:szCs w:val="24"/>
           </w:rPr>
-          <w:t>Se Conn</w:t>
+          <w:t xml:space="preserve">Se </w:t>
         </w:r>
         <w:r>
           <w:rPr>
@@ -106,7 +124,7 @@
             <w:sz w:val="24"/>
             <w:szCs w:val="24"/>
           </w:rPr>
-          <w:t>e</w:t>
+          <w:t>c</w:t>
         </w:r>
         <w:r>
           <w:rPr>
@@ -114,7 +132,7 @@
             <w:sz w:val="24"/>
             <w:szCs w:val="24"/>
           </w:rPr>
-          <w:t>cter</w:t>
+          <w:t>onnecter</w:t>
         </w:r>
       </w:hyperlink>
     </w:p>
@@ -152,23 +170,7 @@
             <w:sz w:val="24"/>
             <w:szCs w:val="24"/>
           </w:rPr>
-          <w:t>Editer un par</w:t>
-        </w:r>
-        <w:r>
-          <w:rPr>
-            <w:rStyle w:val="Lienhypertexte"/>
-            <w:sz w:val="24"/>
-            <w:szCs w:val="24"/>
-          </w:rPr>
-          <w:t>t</w:t>
-        </w:r>
-        <w:r>
-          <w:rPr>
-            <w:rStyle w:val="Lienhypertexte"/>
-            <w:sz w:val="24"/>
-            <w:szCs w:val="24"/>
-          </w:rPr>
-          <w:t>enaire</w:t>
+          <w:t>Editer un partenaire</w:t>
         </w:r>
       </w:hyperlink>
     </w:p>
@@ -206,23 +208,7 @@
             <w:sz w:val="24"/>
             <w:szCs w:val="24"/>
           </w:rPr>
-          <w:t>Ajouter un service à un par</w:t>
-        </w:r>
-        <w:r>
-          <w:rPr>
-            <w:rStyle w:val="Lienhypertexte"/>
-            <w:sz w:val="24"/>
-            <w:szCs w:val="24"/>
-          </w:rPr>
-          <w:t>t</w:t>
-        </w:r>
-        <w:r>
-          <w:rPr>
-            <w:rStyle w:val="Lienhypertexte"/>
-            <w:sz w:val="24"/>
-            <w:szCs w:val="24"/>
-          </w:rPr>
-          <w:t>enaire</w:t>
+          <w:t>Ajouter un service à un partenaire</w:t>
         </w:r>
       </w:hyperlink>
     </w:p>
@@ -241,7 +227,137 @@
             <w:sz w:val="24"/>
             <w:szCs w:val="24"/>
           </w:rPr>
-          <w:t>Activer désactiver un service pa</w:t>
+          <w:t>Activer</w:t>
+        </w:r>
+        <w:r>
+          <w:rPr>
+            <w:rStyle w:val="Lienhypertexte"/>
+            <w:sz w:val="24"/>
+            <w:szCs w:val="24"/>
+          </w:rPr>
+          <w:t>/</w:t>
+        </w:r>
+        <w:r>
+          <w:rPr>
+            <w:rStyle w:val="Lienhypertexte"/>
+            <w:sz w:val="24"/>
+            <w:szCs w:val="24"/>
+          </w:rPr>
+          <w:t>désactiver un service partenaire</w:t>
+        </w:r>
+      </w:hyperlink>
+    </w:p>
+    <w:p>
+      <w:pPr>
+        <w:jc w:val="center"/>
+        <w:rPr>
+          <w:sz w:val="24"/>
+          <w:szCs w:val="24"/>
+        </w:rPr>
+      </w:pPr>
+      <w:hyperlink w:anchor="supprimer_un_service_partenaire" w:history="1">
+        <w:r>
+          <w:rPr>
+            <w:rStyle w:val="Lienhypertexte"/>
+            <w:sz w:val="24"/>
+            <w:szCs w:val="24"/>
+          </w:rPr>
+          <w:t>Supprimer un service partenaire</w:t>
+        </w:r>
+      </w:hyperlink>
+    </w:p>
+    <w:p>
+      <w:pPr>
+        <w:jc w:val="center"/>
+        <w:rPr>
+          <w:sz w:val="24"/>
+          <w:szCs w:val="24"/>
+        </w:rPr>
+      </w:pPr>
+      <w:hyperlink w:anchor="ajouter_une_structure" w:history="1">
+        <w:r>
+          <w:rPr>
+            <w:rStyle w:val="Lienhypertexte"/>
+            <w:sz w:val="24"/>
+            <w:szCs w:val="24"/>
+          </w:rPr>
+          <w:t>Ajouter une structure</w:t>
+        </w:r>
+      </w:hyperlink>
+    </w:p>
+    <w:p>
+      <w:pPr>
+        <w:jc w:val="center"/>
+        <w:rPr>
+          <w:sz w:val="24"/>
+          <w:szCs w:val="24"/>
+        </w:rPr>
+      </w:pPr>
+      <w:hyperlink w:anchor="editer_une_structure" w:history="1">
+        <w:r>
+          <w:rPr>
+            <w:rStyle w:val="Lienhypertexte"/>
+            <w:sz w:val="24"/>
+            <w:szCs w:val="24"/>
+          </w:rPr>
+          <w:t>Editer une structure</w:t>
+        </w:r>
+      </w:hyperlink>
+    </w:p>
+    <w:p>
+      <w:pPr>
+        <w:jc w:val="center"/>
+        <w:rPr>
+          <w:sz w:val="24"/>
+          <w:szCs w:val="24"/>
+        </w:rPr>
+      </w:pPr>
+      <w:hyperlink w:anchor="supprimer_une_structure" w:history="1">
+        <w:r>
+          <w:rPr>
+            <w:rStyle w:val="Lienhypertexte"/>
+            <w:sz w:val="24"/>
+            <w:szCs w:val="24"/>
+          </w:rPr>
+          <w:t>Supprimer une structure</w:t>
+        </w:r>
+      </w:hyperlink>
+    </w:p>
+    <w:p>
+      <w:pPr>
+        <w:jc w:val="center"/>
+        <w:rPr>
+          <w:sz w:val="24"/>
+          <w:szCs w:val="24"/>
+        </w:rPr>
+      </w:pPr>
+      <w:hyperlink w:anchor="activation_desactivation_service" w:history="1">
+        <w:r>
+          <w:rPr>
+            <w:rStyle w:val="Lienhypertexte"/>
+            <w:sz w:val="24"/>
+            <w:szCs w:val="24"/>
+          </w:rPr>
+          <w:t>Editer un service sur une structure</w:t>
+        </w:r>
+      </w:hyperlink>
+    </w:p>
+    <w:p>
+      <w:pPr>
+        <w:jc w:val="center"/>
+        <w:rPr>
+          <w:sz w:val="24"/>
+          <w:szCs w:val="24"/>
+        </w:rPr>
+      </w:pPr>
+      <w:hyperlink w:anchor="activer_desactiver_un_partner_ou_strcuct" w:history="1">
+        <w:r>
+          <w:rPr>
+            <w:rStyle w:val="Lienhypertexte"/>
+            <w:sz w:val="24"/>
+            <w:szCs w:val="24"/>
+          </w:rPr>
+          <w:t>Activer/désactive</w:t>
         </w:r>
         <w:r>
           <w:rPr>
@@ -257,7 +373,7 @@
             <w:sz w:val="24"/>
             <w:szCs w:val="24"/>
           </w:rPr>
-          <w:t>tenaire</w:t>
+          <w:t xml:space="preserve"> un partenaire ou une structure</w:t>
         </w:r>
       </w:hyperlink>
     </w:p>
@@ -269,87 +385,14 @@
           <w:szCs w:val="24"/>
         </w:rPr>
       </w:pPr>
-      <w:hyperlink w:anchor="supprimer_un_service_partenaire" w:history="1">
+      <w:hyperlink w:anchor="rechercher" w:history="1">
         <w:r>
           <w:rPr>
             <w:rStyle w:val="Lienhypertexte"/>
             <w:sz w:val="24"/>
             <w:szCs w:val="24"/>
           </w:rPr>
-          <w:t>Supprimer un service p</w:t>
-        </w:r>
-        <w:r>
-          <w:rPr>
-            <w:rStyle w:val="Lienhypertexte"/>
-            <w:sz w:val="24"/>
-            <w:szCs w:val="24"/>
-          </w:rPr>
-          <w:t>a</w:t>
-        </w:r>
-        <w:r>
-          <w:rPr>
-            <w:rStyle w:val="Lienhypertexte"/>
-            <w:sz w:val="24"/>
-            <w:szCs w:val="24"/>
-          </w:rPr>
-          <w:t>rtenaire</w:t>
-        </w:r>
-      </w:hyperlink>
-    </w:p>
-    <w:p>
-      <w:pPr>
-        <w:jc w:val="center"/>
-        <w:rPr>
-          <w:sz w:val="24"/>
-          <w:szCs w:val="24"/>
-        </w:rPr>
-      </w:pPr>
-      <w:hyperlink w:anchor="ajouter_une_structure" w:history="1">
-        <w:r>
-          <w:rPr>
-            <w:rStyle w:val="Lienhypertexte"/>
-            <w:sz w:val="24"/>
-            <w:szCs w:val="24"/>
-          </w:rPr>
-          <w:t>Ajouter une structure</w:t>
-        </w:r>
-      </w:hyperlink>
-    </w:p>
-    <w:p>
-      <w:pPr>
-        <w:jc w:val="center"/>
-        <w:rPr>
-          <w:sz w:val="24"/>
-          <w:szCs w:val="24"/>
-        </w:rPr>
-      </w:pPr>
-      <w:hyperlink w:anchor="editer_une_structure" w:history="1">
-        <w:r>
-          <w:rPr>
-            <w:rStyle w:val="Lienhypertexte"/>
-            <w:sz w:val="24"/>
-            <w:szCs w:val="24"/>
-          </w:rPr>
-          <w:t>Editer une structure</w:t>
-        </w:r>
-      </w:hyperlink>
-    </w:p>
-    <w:p>
-      <w:pPr>
-        <w:jc w:val="center"/>
-        <w:rPr>
-          <w:sz w:val="24"/>
-          <w:szCs w:val="24"/>
-        </w:rPr>
-      </w:pPr>
-      <w:hyperlink w:anchor="supprimer_une_structure" w:history="1">
-        <w:r>
-          <w:rPr>
-            <w:rStyle w:val="Lienhypertexte"/>
-            <w:sz w:val="24"/>
-            <w:szCs w:val="24"/>
-          </w:rPr>
-          <w:t>Supprimer une st</w:t>
+          <w:t>Effectue</w:t>
         </w:r>
         <w:r>
           <w:rPr>
@@ -365,154 +408,81 @@
             <w:sz w:val="24"/>
             <w:szCs w:val="24"/>
           </w:rPr>
-          <w:t>ucture</w:t>
+          <w:t xml:space="preserve"> une recherche sur le site</w:t>
         </w:r>
       </w:hyperlink>
     </w:p>
+    <w:p/>
+    <w:p/>
+    <w:p/>
+    <w:p/>
+    <w:p/>
+    <w:p/>
+    <w:p/>
+    <w:p/>
     <w:p>
       <w:pPr>
-        <w:jc w:val="center"/>
-        <w:rPr>
-          <w:sz w:val="24"/>
-          <w:szCs w:val="24"/>
+        <w:rPr>
+          <w:b/>
+          <w:bCs/>
+          <w:u w:val="single"/>
         </w:rPr>
       </w:pPr>
-      <w:hyperlink w:anchor="activation_desactivation_service" w:history="1">
-        <w:r>
-          <w:rPr>
-            <w:rStyle w:val="Lienhypertexte"/>
-            <w:sz w:val="24"/>
-            <w:szCs w:val="24"/>
-          </w:rPr>
-          <w:t>Editer un service sur u</w:t>
-        </w:r>
-        <w:r>
-          <w:rPr>
-            <w:rStyle w:val="Lienhypertexte"/>
-            <w:sz w:val="24"/>
-            <w:szCs w:val="24"/>
-          </w:rPr>
-          <w:t>n</w:t>
-        </w:r>
-        <w:r>
-          <w:rPr>
-            <w:rStyle w:val="Lienhypertexte"/>
-            <w:sz w:val="24"/>
-            <w:szCs w:val="24"/>
-          </w:rPr>
-          <w:t>e s</w:t>
-        </w:r>
-        <w:r>
-          <w:rPr>
-            <w:rStyle w:val="Lienhypertexte"/>
-            <w:sz w:val="24"/>
-            <w:szCs w:val="24"/>
-          </w:rPr>
-          <w:t>t</w:t>
-        </w:r>
-        <w:r>
-          <w:rPr>
-            <w:rStyle w:val="Lienhypertexte"/>
-            <w:sz w:val="24"/>
-            <w:szCs w:val="24"/>
-          </w:rPr>
-          <w:t>ructure</w:t>
-        </w:r>
-      </w:hyperlink>
-    </w:p>
-    <w:p>
-      <w:pPr>
-        <w:jc w:val="center"/>
-        <w:rPr>
-          <w:sz w:val="24"/>
-          <w:szCs w:val="24"/>
-        </w:rPr>
-      </w:pPr>
-      <w:hyperlink w:anchor="activer_desactiver_un_partner_ou_strcuct" w:history="1">
-        <w:r>
-          <w:rPr>
-            <w:rStyle w:val="Lienhypertexte"/>
-            <w:sz w:val="24"/>
-            <w:szCs w:val="24"/>
-          </w:rPr>
-          <w:t>Activer/désactivez un partenaire ou une</w:t>
-        </w:r>
-        <w:r>
-          <w:rPr>
-            <w:rStyle w:val="Lienhypertexte"/>
-            <w:sz w:val="24"/>
-            <w:szCs w:val="24"/>
-          </w:rPr>
-          <w:t xml:space="preserve"> </w:t>
-        </w:r>
-        <w:r>
-          <w:rPr>
-            <w:rStyle w:val="Lienhypertexte"/>
-            <w:sz w:val="24"/>
-            <w:szCs w:val="24"/>
-          </w:rPr>
-          <w:t>structure</w:t>
-        </w:r>
-      </w:hyperlink>
-    </w:p>
-    <w:p>
-      <w:pPr>
-        <w:jc w:val="center"/>
-        <w:rPr>
-          <w:sz w:val="24"/>
-          <w:szCs w:val="24"/>
-        </w:rPr>
-      </w:pPr>
-      <w:hyperlink w:anchor="rechercher" w:history="1">
-        <w:r>
-          <w:rPr>
-            <w:rStyle w:val="Lienhypertexte"/>
-            <w:sz w:val="24"/>
-            <w:szCs w:val="24"/>
-          </w:rPr>
-          <w:t>Effectuez une reche</w:t>
-        </w:r>
-        <w:r>
-          <w:rPr>
-            <w:rStyle w:val="Lienhypertexte"/>
-            <w:sz w:val="24"/>
-            <w:szCs w:val="24"/>
-          </w:rPr>
-          <w:t>r</w:t>
-        </w:r>
-        <w:r>
-          <w:rPr>
-            <w:rStyle w:val="Lienhypertexte"/>
-            <w:sz w:val="24"/>
-            <w:szCs w:val="24"/>
-          </w:rPr>
-          <w:t>che sur le site</w:t>
-        </w:r>
-      </w:hyperlink>
-    </w:p>
-    <w:p/>
-    <w:p/>
-    <w:p/>
-    <w:p/>
-    <w:p/>
-    <w:p/>
-    <w:p/>
-    <w:p/>
-    <w:p>
-      <w:pPr>
+      <w:r>
         <w:rPr>
           <w:b/>
           <w:bCs/>
           <w:u w:val="single"/>
         </w:rPr>
-      </w:pPr>
+        <w:t xml:space="preserve">En tant qu’administrateur, </w:t>
+      </w:r>
       <w:r>
         <w:rPr>
           <w:b/>
           <w:bCs/>
           <w:u w:val="single"/>
         </w:rPr>
-        <w:t>En tant qu’administrateur, Partenaire ou Structure vous pouvez :</w:t>
+        <w:t>p</w:t>
+      </w:r>
+      <w:r>
+        <w:rPr>
+          <w:b/>
+          <w:bCs/>
+          <w:u w:val="single"/>
+        </w:rPr>
+        <w:t xml:space="preserve">artenaire ou </w:t>
+      </w:r>
+      <w:r>
+        <w:rPr>
+          <w:b/>
+          <w:bCs/>
+          <w:u w:val="single"/>
+        </w:rPr>
+        <w:t>s</w:t>
+      </w:r>
+      <w:r>
+        <w:rPr>
+          <w:b/>
+          <w:bCs/>
+          <w:u w:val="single"/>
+        </w:rPr>
+        <w:t>tructure</w:t>
+      </w:r>
+      <w:r>
+        <w:rPr>
+          <w:b/>
+          <w:bCs/>
+          <w:u w:val="single"/>
+        </w:rPr>
+        <w:t>,</w:t>
+      </w:r>
+      <w:r>
+        <w:rPr>
+          <w:b/>
+          <w:bCs/>
+          <w:u w:val="single"/>
+        </w:rPr>
+        <w:t xml:space="preserve"> vous pouvez :</w:t>
       </w:r>
     </w:p>
     <w:p/>
@@ -523,7 +493,16 @@
       </w:r>
       <w:bookmarkEnd w:id="0"/>
       <w:r>
-        <w:t>, c’est la même pour tous les types d’utilisateurs et se présente en simple formulaire de connexion ou vous devez entrer votre Email / mot de passe.</w:t>
+        <w:t>.</w:t>
+      </w:r>
+      <w:r>
+        <w:t xml:space="preserve"> </w:t>
+      </w:r>
+      <w:r>
+        <w:t>C’est</w:t>
+      </w:r>
+      <w:r>
+        <w:t xml:space="preserve"> la même pour tous les types d’utilisateurs et se présente en simple formulaire de connexion ou vous devez entrer votre Email / mot de passe.</w:t>
       </w:r>
     </w:p>
     <w:p/>
@@ -713,7 +692,16 @@
       </w:r>
       <w:bookmarkEnd w:id="1"/>
       <w:r>
-        <w:t xml:space="preserve">, pour ce faire vous devez appuyer sur le bouton </w:t>
+        <w:t>.</w:t>
+      </w:r>
+      <w:r>
+        <w:t xml:space="preserve"> </w:t>
+      </w:r>
+      <w:r>
+        <w:t>Pour</w:t>
+      </w:r>
+      <w:r>
+        <w:t xml:space="preserve"> ce faire vous devez appuyer sur le bouton </w:t>
       </w:r>
       <w:r>
         <w:rPr>
@@ -723,7 +711,19 @@
         <w:t xml:space="preserve">« Ajouter un nouveau partenaire » </w:t>
       </w:r>
       <w:r>
-        <w:t xml:space="preserve">que vous trouvez en haut à droite quand vous visualisé la liste des partenaires. Après avoir rempli le formulaire et appuyer sur </w:t>
+        <w:t>que vous trouvez en haut à droite quand vous visualis</w:t>
+      </w:r>
+      <w:r>
+        <w:t>ez</w:t>
+      </w:r>
+      <w:r>
+        <w:t xml:space="preserve"> la liste des partenaires. Après avoir rempli le formulaire et appuy</w:t>
+      </w:r>
+      <w:r>
+        <w:t>é</w:t>
+      </w:r>
+      <w:r>
+        <w:t xml:space="preserve"> sur </w:t>
       </w:r>
       <w:r>
         <w:rPr>
@@ -733,7 +733,13 @@
         <w:t xml:space="preserve">« Créer le partenaire » </w:t>
       </w:r>
       <w:r>
-        <w:t xml:space="preserve">vous devrez confirmez la création du nouveau partenaire en appuyant sur </w:t>
+        <w:t>vous devrez confirme</w:t>
+      </w:r>
+      <w:r>
+        <w:t>r</w:t>
+      </w:r>
+      <w:r>
+        <w:t xml:space="preserve"> la création du nouveau partenaire en appuyant sur </w:t>
       </w:r>
       <w:r>
         <w:rPr>
@@ -749,7 +755,25 @@
         <w:t>s’est</w:t>
       </w:r>
       <w:r>
-        <w:t xml:space="preserve"> bien passé vous serais redirigé vers la page du partenaire, où vous devrais ajouter ses Services et créer ses structures.</w:t>
+        <w:t xml:space="preserve"> bien passé</w:t>
+      </w:r>
+      <w:r>
+        <w:t>,</w:t>
+      </w:r>
+      <w:r>
+        <w:t xml:space="preserve"> vous serais redirigé vers la page du partenaire où vous devr</w:t>
+      </w:r>
+      <w:r>
+        <w:t>ez</w:t>
+      </w:r>
+      <w:r>
+        <w:t xml:space="preserve"> ajouter ses </w:t>
+      </w:r>
+      <w:r>
+        <w:t>s</w:t>
+      </w:r>
+      <w:r>
+        <w:t>ervices et créer ses structures.</w:t>
       </w:r>
     </w:p>
     <w:p>
@@ -895,17 +919,81 @@
       </w:r>
       <w:bookmarkEnd w:id="2"/>
       <w:r>
-        <w:t xml:space="preserve">, pour éditer un partenaire rendez-vous sur la page de celui-ci, en haut à droite vous verrez un bouton </w:t>
-      </w:r>
-      <w:r>
-        <w:rPr>
-          <w:b/>
-          <w:bCs/>
-        </w:rPr>
-        <w:t xml:space="preserve">« Editer le partenaire » </w:t>
-      </w:r>
-      <w:r>
-        <w:t>une foi cliquez dessus une fenêtre s’ouvrira celle-ci contiendra toutes les informations du partenaire, il vous suffit d’éditer les informations de celui-ci et de cliquer sur le bouton «</w:t>
+        <w:t>.</w:t>
+      </w:r>
+      <w:r>
+        <w:t xml:space="preserve"> </w:t>
+      </w:r>
+      <w:r>
+        <w:t>Pour</w:t>
+      </w:r>
+      <w:r>
+        <w:t xml:space="preserve"> éditer un partenaire rendez-vous sur la page de celui-ci</w:t>
+      </w:r>
+      <w:r>
+        <w:t>. E</w:t>
+      </w:r>
+      <w:r>
+        <w:t xml:space="preserve">n haut à droite vous verrez un bouton </w:t>
+      </w:r>
+      <w:r>
+        <w:rPr>
+          <w:b/>
+          <w:bCs/>
+        </w:rPr>
+        <w:t>« Editer le partenaire »</w:t>
+      </w:r>
+      <w:r>
+        <w:rPr>
+          <w:b/>
+          <w:bCs/>
+        </w:rPr>
+        <w:t xml:space="preserve">, </w:t>
+      </w:r>
+      <w:r>
+        <w:t>une foi</w:t>
+      </w:r>
+      <w:r>
+        <w:t>s</w:t>
+      </w:r>
+      <w:r>
+        <w:t xml:space="preserve"> clique</w:t>
+      </w:r>
+      <w:r>
+        <w:t>é</w:t>
+      </w:r>
+      <w:r>
+        <w:t xml:space="preserve"> dessus</w:t>
+      </w:r>
+      <w:r>
+        <w:t xml:space="preserve">, </w:t>
+      </w:r>
+      <w:r>
+        <w:t>une fenêtre s’ouvrira</w:t>
+      </w:r>
+      <w:r>
+        <w:t>.</w:t>
+      </w:r>
+      <w:r>
+        <w:t xml:space="preserve"> </w:t>
+      </w:r>
+      <w:r>
+        <w:t>Celle</w:t>
+      </w:r>
+      <w:r>
+        <w:t>-ci contiendra toutes les informations du partenaire</w:t>
+      </w:r>
+      <w:r>
+        <w:t>.</w:t>
+      </w:r>
+      <w:r>
+        <w:t xml:space="preserve"> </w:t>
+      </w:r>
+      <w:r>
+        <w:t>Il</w:t>
+      </w:r>
+      <w:r>
+        <w:t xml:space="preserve"> vous suffit d’éditer les informations de celui-ci et de cliquer sur le bouton «</w:t>
       </w:r>
       <w:r>
         <w:rPr>
@@ -922,20 +1010,69 @@
           <w:b/>
           <w:bCs/>
         </w:rPr>
-        <w:t xml:space="preserve">« Confirmer les modification </w:t>
-      </w:r>
-      <w:r>
-        <w:rPr>
-          <w:b/>
-          <w:bCs/>
-        </w:rPr>
-        <w:t xml:space="preserve">» </w:t>
+        <w:t>« Confirmer les modification</w:t>
+      </w:r>
+      <w:r>
+        <w:rPr>
+          <w:b/>
+          <w:bCs/>
+        </w:rPr>
+        <w:t>s</w:t>
+      </w:r>
+      <w:r>
+        <w:rPr>
+          <w:b/>
+          <w:bCs/>
+        </w:rPr>
+        <w:t xml:space="preserve"> </w:t>
+      </w:r>
+      <w:r>
+        <w:rPr>
+          <w:b/>
+          <w:bCs/>
+        </w:rPr>
+        <w:t>»</w:t>
+      </w:r>
+      <w:r>
+        <w:rPr>
+          <w:b/>
+          <w:bCs/>
+        </w:rPr>
+        <w:t>.</w:t>
+      </w:r>
+      <w:r>
+        <w:rPr>
+          <w:b/>
+          <w:bCs/>
+        </w:rPr>
+        <w:t xml:space="preserve"> </w:t>
       </w:r>
       <w:r>
         <w:t>Si</w:t>
       </w:r>
       <w:r>
-        <w:t xml:space="preserve"> tout c’est bien passé vous verrez les modifications appliquées sur la page du partenaire. (Le partenaire recevra un mail pour lui indiquer la modification sur son compte)</w:t>
+        <w:t xml:space="preserve"> tout </w:t>
+      </w:r>
+      <w:r>
+        <w:t>s’est</w:t>
+      </w:r>
+      <w:r>
+        <w:t xml:space="preserve"> bien passé</w:t>
+      </w:r>
+      <w:r>
+        <w:t xml:space="preserve">, </w:t>
+      </w:r>
+      <w:r>
+        <w:t>vous verrez les modifications appliquées sur la page du partenaire (</w:t>
+      </w:r>
+      <w:r>
+        <w:t>l</w:t>
+      </w:r>
+      <w:r>
+        <w:t>e partenaire recevra un mail pour lui indiquer la modification sur son compte)</w:t>
+      </w:r>
+      <w:r>
+        <w:t>.</w:t>
       </w:r>
     </w:p>
     <w:p>
@@ -1081,13 +1218,52 @@
       </w:r>
       <w:bookmarkEnd w:id="3"/>
       <w:r>
-        <w:t xml:space="preserve">, </w:t>
+        <w:t>.</w:t>
+      </w:r>
+      <w:r>
+        <w:t xml:space="preserve"> </w:t>
       </w:r>
       <w:r>
         <w:rPr>
           <w:color w:val="FF0000"/>
         </w:rPr>
-        <w:t xml:space="preserve">Attention le fait de supprimer un partenaire supprime toutes les structures lier au partenaire, ainsi que toutes les données concernant le partenaire et ses structures, et cela est irréversible ! </w:t>
+        <w:t>Attention le fait de supprimer un partenaire supprime toutes les structures li</w:t>
+      </w:r>
+      <w:r>
+        <w:rPr>
+          <w:color w:val="FF0000"/>
+        </w:rPr>
+        <w:t>ées</w:t>
+      </w:r>
+      <w:r>
+        <w:rPr>
+          <w:color w:val="FF0000"/>
+        </w:rPr>
+        <w:t xml:space="preserve"> au partenaire</w:t>
+      </w:r>
+      <w:r>
+        <w:rPr>
+          <w:color w:val="FF0000"/>
+        </w:rPr>
+        <w:t xml:space="preserve"> </w:t>
+      </w:r>
+      <w:r>
+        <w:rPr>
+          <w:color w:val="FF0000"/>
+        </w:rPr>
+        <w:t>ainsi que toutes les données concernant le partenaire et ses structures</w:t>
+      </w:r>
+      <w:r>
+        <w:rPr>
+          <w:color w:val="FF0000"/>
+        </w:rPr>
+        <w:t>. C</w:t>
+      </w:r>
+      <w:r>
+        <w:rPr>
+          <w:color w:val="FF0000"/>
+        </w:rPr>
+        <w:t xml:space="preserve">ela est irréversible ! </w:t>
       </w:r>
       <w:r>
         <w:t>Une fois le partenaire supprimé</w:t>
@@ -1096,7 +1272,13 @@
         <w:t>,</w:t>
       </w:r>
       <w:r>
-        <w:t xml:space="preserve"> vous serai redirigé sur la page qui liste les partenaires.</w:t>
+        <w:t xml:space="preserve"> vous ser</w:t>
+      </w:r>
+      <w:r>
+        <w:t>ez</w:t>
+      </w:r>
+      <w:r>
+        <w:t xml:space="preserve"> redirigé sur la page qui liste les partenaires.</w:t>
       </w:r>
     </w:p>
     <w:p>
@@ -1196,11 +1378,26 @@
     <w:p>
       <w:bookmarkStart w:id="4" w:name="ajouter_un_service_partenaire"/>
       <w:r>
-        <w:t>4) Ajouter des servies à un partenaire</w:t>
+        <w:t>4) Ajouter des servi</w:t>
+      </w:r>
+      <w:r>
+        <w:t>c</w:t>
+      </w:r>
+      <w:r>
+        <w:t>es à un partenaire</w:t>
       </w:r>
       <w:bookmarkEnd w:id="4"/>
       <w:r>
-        <w:t xml:space="preserve">, pour cela il vous suffit de cliquer sur le bouton du service concerné </w:t>
+        <w:t>.</w:t>
+      </w:r>
+      <w:r>
+        <w:t xml:space="preserve"> </w:t>
+      </w:r>
+      <w:r>
+        <w:t>Pour</w:t>
+      </w:r>
+      <w:r>
+        <w:t xml:space="preserve"> cela il vous suffit de cliquer sur le bouton du service concerné </w:t>
       </w:r>
       <w:r>
         <w:rPr>
@@ -1210,7 +1407,25 @@
         <w:t xml:space="preserve">« Ajouter un service » </w:t>
       </w:r>
       <w:r>
-        <w:t>et de valider la modification du partenaire, attention le partenaire et toutes ses structures recevrons un mail pour leur signaler ces changements.</w:t>
+        <w:t>et de valider la modification du partenaire</w:t>
+      </w:r>
+      <w:r>
+        <w:t>.</w:t>
+      </w:r>
+      <w:r>
+        <w:t xml:space="preserve"> </w:t>
+      </w:r>
+      <w:r>
+        <w:t xml:space="preserve">Attention, </w:t>
+      </w:r>
+      <w:r>
+        <w:t>le partenaire et toutes ses structures recevron</w:t>
+      </w:r>
+      <w:r>
+        <w:t>t</w:t>
+      </w:r>
+      <w:r>
+        <w:t xml:space="preserve"> un mail pour leur signaler ces changements.</w:t>
       </w:r>
     </w:p>
     <w:p>
@@ -1309,7 +1524,16 @@
       </w:r>
       <w:bookmarkEnd w:id="5"/>
       <w:r>
-        <w:t xml:space="preserve">, il est très simple d’activer un </w:t>
+        <w:t>.</w:t>
+      </w:r>
+      <w:r>
+        <w:t xml:space="preserve"> </w:t>
+      </w:r>
+      <w:r>
+        <w:t>Il</w:t>
+      </w:r>
+      <w:r>
+        <w:t xml:space="preserve"> est très simple d’activer un </w:t>
       </w:r>
       <w:r>
         <w:t>service</w:t>
@@ -1318,33 +1542,81 @@
         <w:t xml:space="preserve"> sur un partenaire</w:t>
       </w:r>
       <w:r>
+        <w:t>.</w:t>
+      </w:r>
+    </w:p>
+    <w:p>
+      <w:r>
+        <w:t>Il suffit d’un cli</w:t>
+      </w:r>
+      <w:r>
+        <w:t>ck</w:t>
+      </w:r>
+      <w:r>
+        <w:t xml:space="preserve"> et d’une confirmation. En </w:t>
+      </w:r>
+      <w:r>
+        <w:t>modifiant</w:t>
+      </w:r>
+      <w:r>
+        <w:t xml:space="preserve"> un service</w:t>
+      </w:r>
+      <w:r>
         <w:t>,</w:t>
       </w:r>
       <w:r>
+        <w:t xml:space="preserve"> le partenaire et chaque </w:t>
+      </w:r>
+      <w:r>
+        <w:t>structure</w:t>
+      </w:r>
+      <w:r>
+        <w:t xml:space="preserve"> possédant ce service ser</w:t>
+      </w:r>
+      <w:r>
+        <w:t>ont</w:t>
+      </w:r>
+      <w:r>
+        <w:t xml:space="preserve"> notifi</w:t>
+      </w:r>
+      <w:r>
+        <w:t>és</w:t>
+      </w:r>
+      <w:r>
+        <w:t xml:space="preserve"> par mail de l’activation/désactivation de ce service</w:t>
+      </w:r>
+      <w:r>
+        <w:t>.</w:t>
+      </w:r>
+      <w:r>
         <w:t xml:space="preserve"> </w:t>
       </w:r>
-    </w:p>
-    <w:p>
-      <w:r>
-        <w:t>Il suffit d’un cli</w:t>
-      </w:r>
-      <w:r>
-        <w:t>ck</w:t>
-      </w:r>
-      <w:r>
-        <w:t xml:space="preserve"> et d’une confirmation. En </w:t>
-      </w:r>
-      <w:r>
-        <w:t>modifiant</w:t>
-      </w:r>
-      <w:r>
-        <w:t xml:space="preserve"> un service le partenaire et chaque </w:t>
-      </w:r>
-      <w:r>
-        <w:t>structure</w:t>
-      </w:r>
-      <w:r>
-        <w:t xml:space="preserve"> possédant ce service sera notifier par mail de l’activation/désactivation de ce service, attention si un service est désactivé sur le partenaire la structure son statuts actuel sur le service et obtient un statuts désactivé différent (voir Activer/Désactiver un service sur la structure (</w:t>
+      <w:r>
+        <w:t>Attention,</w:t>
+      </w:r>
+      <w:r>
+        <w:t xml:space="preserve"> si un service est désactivé sur le partenaire</w:t>
+      </w:r>
+      <w:r>
+        <w:t>,</w:t>
+      </w:r>
+      <w:r>
+        <w:t xml:space="preserve"> l</w:t>
+      </w:r>
+      <w:r>
+        <w:t>es</w:t>
+      </w:r>
+      <w:r>
+        <w:t xml:space="preserve"> structure</w:t>
+      </w:r>
+      <w:r>
+        <w:t>s possédant ce service obtiennent</w:t>
+      </w:r>
+      <w:r>
+        <w:t xml:space="preserve"> un statut désactivé différent (voir Activer/Désactiver un service sur la structure (</w:t>
+      </w:r>
+      <w:r>
+        <w:t xml:space="preserve">voir </w:t>
       </w:r>
       <w:hyperlink w:anchor="activation_desactivation_service" w:history="1">
         <w:r>
@@ -1357,17 +1629,14 @@
           <w:rPr>
             <w:rStyle w:val="Lienhypertexte"/>
           </w:rPr>
-          <w:t>1</w:t>
-        </w:r>
-        <w:r>
-          <w:rPr>
-            <w:rStyle w:val="Lienhypertexte"/>
-          </w:rPr>
-          <w:t>0</w:t>
+          <w:t>10</w:t>
         </w:r>
       </w:hyperlink>
       <w:r>
-        <w:t xml:space="preserve">) </w:t>
+        <w:t>)</w:t>
+      </w:r>
+      <w:r>
+        <w:t>).</w:t>
       </w:r>
     </w:p>
     <w:p>
@@ -1466,7 +1735,22 @@
       </w:r>
       <w:bookmarkEnd w:id="6"/>
       <w:r>
-        <w:t xml:space="preserve">, la suppression d’un service va se répercuter sur chaque structure du partenaire possédant le service. Une fois le service supprimé, le partenaire et chacune des structures possédant le service recevront un mail les </w:t>
+        <w:t>.</w:t>
+      </w:r>
+      <w:r>
+        <w:t xml:space="preserve"> </w:t>
+      </w:r>
+      <w:r>
+        <w:t>La</w:t>
+      </w:r>
+      <w:r>
+        <w:t xml:space="preserve"> suppression d’un service va se répercuter sur chaque structure du partenaire possédant le service. Une fois le service supprimé, le partenaire et chacune</w:t>
+      </w:r>
+      <w:r>
+        <w:t>s</w:t>
+      </w:r>
+      <w:r>
+        <w:t xml:space="preserve"> des structures possédant le service recevront un mail les </w:t>
       </w:r>
       <w:r>
         <w:t>notifiant</w:t>
@@ -1571,7 +1855,16 @@
       </w:r>
       <w:bookmarkEnd w:id="7"/>
       <w:r>
-        <w:t xml:space="preserve">, pour ce faire vous devez vous trouver sur la page du partenaire et cliquer sur le bouton </w:t>
+        <w:t>.</w:t>
+      </w:r>
+      <w:r>
+        <w:t xml:space="preserve"> </w:t>
+      </w:r>
+      <w:r>
+        <w:t>Pour</w:t>
+      </w:r>
+      <w:r>
+        <w:t xml:space="preserve"> ce faire vous devez vous trouver sur la page du partenaire et cliquer sur le bouton </w:t>
       </w:r>
       <w:r>
         <w:rPr>
@@ -1581,14 +1874,34 @@
         <w:t xml:space="preserve">« Ajouter une structure » </w:t>
       </w:r>
       <w:r>
-        <w:t xml:space="preserve">que vous trouverez en dessous des services du partenaire, après avoir rempli le formulaire et appuyé sur </w:t>
-      </w:r>
-      <w:r>
-        <w:rPr>
-          <w:b/>
-          <w:bCs/>
-        </w:rPr>
-        <w:t xml:space="preserve">« Créer la structure » </w:t>
+        <w:t>que vous trouverez en dessous des services du partenaire</w:t>
+      </w:r>
+      <w:r>
+        <w:t>. A</w:t>
+      </w:r>
+      <w:r>
+        <w:t xml:space="preserve">près avoir rempli le formulaire et appuyé sur </w:t>
+      </w:r>
+      <w:r>
+        <w:rPr>
+          <w:b/>
+          <w:bCs/>
+        </w:rPr>
+        <w:t>« Créer la structure »</w:t>
+      </w:r>
+      <w:r>
+        <w:rPr>
+          <w:b/>
+          <w:bCs/>
+        </w:rPr>
+        <w:t>,</w:t>
+      </w:r>
+      <w:r>
+        <w:rPr>
+          <w:b/>
+          <w:bCs/>
+        </w:rPr>
+        <w:t xml:space="preserve"> </w:t>
       </w:r>
       <w:r>
         <w:t xml:space="preserve">vous devrez confirmer la création de la nouvelle structure en appuyant sur </w:t>
@@ -1598,7 +1911,21 @@
           <w:b/>
           <w:bCs/>
         </w:rPr>
-        <w:t xml:space="preserve">« Confirmer la nouvelle structure » </w:t>
+        <w:t>« Confirmer la nouvelle structure »</w:t>
+      </w:r>
+      <w:r>
+        <w:rPr>
+          <w:b/>
+          <w:bCs/>
+        </w:rPr>
+        <w:t>.</w:t>
+      </w:r>
+      <w:r>
+        <w:rPr>
+          <w:b/>
+          <w:bCs/>
+        </w:rPr>
+        <w:t xml:space="preserve"> </w:t>
       </w:r>
       <w:r>
         <w:t xml:space="preserve">Si tout </w:t>
@@ -1607,7 +1934,13 @@
         <w:t>s’est</w:t>
       </w:r>
       <w:r>
-        <w:t xml:space="preserve"> bien passé vous serez redirigé vers la page de cette nouvelle structure.</w:t>
+        <w:t xml:space="preserve"> bien passé</w:t>
+      </w:r>
+      <w:r>
+        <w:t>,</w:t>
+      </w:r>
+      <w:r>
+        <w:t xml:space="preserve"> vous serez redirigé vers la page de cette nouvelle structure.</w:t>
       </w:r>
     </w:p>
     <w:p>
@@ -1759,7 +2092,82 @@
       </w:r>
       <w:bookmarkEnd w:id="8"/>
       <w:r>
-        <w:t xml:space="preserve">, pour éditez une structure rendez-vous sur la page de celle-ci, en haut à droite vous verrez un bouton </w:t>
+        <w:t>.</w:t>
+      </w:r>
+      <w:r>
+        <w:t xml:space="preserve"> </w:t>
+      </w:r>
+      <w:r>
+        <w:t>Pour</w:t>
+      </w:r>
+      <w:r>
+        <w:t xml:space="preserve"> édite</w:t>
+      </w:r>
+      <w:r>
+        <w:t>r</w:t>
+      </w:r>
+      <w:r>
+        <w:t xml:space="preserve"> une structure rendez-vous sur la page de celle-ci, en haut à droite vous verrez un bouton </w:t>
+      </w:r>
+      <w:r>
+        <w:rPr>
+          <w:b/>
+          <w:bCs/>
+        </w:rPr>
+        <w:t>« Editer la structure »</w:t>
+      </w:r>
+      <w:r>
+        <w:rPr>
+          <w:b/>
+          <w:bCs/>
+        </w:rPr>
+        <w:t>.</w:t>
+      </w:r>
+      <w:r>
+        <w:rPr>
+          <w:b/>
+          <w:bCs/>
+        </w:rPr>
+        <w:t xml:space="preserve"> </w:t>
+      </w:r>
+      <w:r>
+        <w:t>Une</w:t>
+      </w:r>
+      <w:r>
+        <w:t xml:space="preserve"> foi</w:t>
+      </w:r>
+      <w:r>
+        <w:t>s</w:t>
+      </w:r>
+      <w:r>
+        <w:t xml:space="preserve"> cliqué</w:t>
+      </w:r>
+      <w:r>
+        <w:t xml:space="preserve"> dessus</w:t>
+      </w:r>
+      <w:r>
+        <w:t>,</w:t>
+      </w:r>
+      <w:r>
+        <w:t xml:space="preserve"> une fenêtre s’ouvrira</w:t>
+      </w:r>
+      <w:r>
+        <w:t>.</w:t>
+      </w:r>
+      <w:r>
+        <w:t xml:space="preserve"> </w:t>
+      </w:r>
+      <w:r>
+        <w:t>Celle</w:t>
+      </w:r>
+      <w:r>
+        <w:t>-ci contiendra toutes les informations de la structure. Il vous suffit d’éditer les informations de celle-ci</w:t>
+      </w:r>
+      <w:r>
+        <w:t>,</w:t>
+      </w:r>
+      <w:r>
+        <w:t xml:space="preserve"> de cliquer sur le bouton </w:t>
       </w:r>
       <w:r>
         <w:rPr>
@@ -1769,27 +2177,28 @@
         <w:t xml:space="preserve">« Editer la structure » </w:t>
       </w:r>
       <w:r>
-        <w:t>une foi cliquée</w:t>
-      </w:r>
-      <w:r>
-        <w:t xml:space="preserve"> dessus une fenêtre s’ouvrira, celle-ci contiendra toutes les informations de la structure. Il vous suffit d’éditer les informations de celle-ci de cliquer sur le bouton </w:t>
-      </w:r>
-      <w:r>
-        <w:rPr>
-          <w:b/>
-          <w:bCs/>
-        </w:rPr>
-        <w:t xml:space="preserve">« Editer la structure » </w:t>
-      </w:r>
-      <w:r>
-        <w:t xml:space="preserve">et sur confirmer </w:t>
-      </w:r>
-      <w:r>
-        <w:rPr>
-          <w:b/>
-          <w:bCs/>
-        </w:rPr>
-        <w:t xml:space="preserve">« Confirmer les modification » </w:t>
+        <w:t xml:space="preserve">et sur </w:t>
+      </w:r>
+      <w:r>
+        <w:rPr>
+          <w:b/>
+          <w:bCs/>
+        </w:rPr>
+        <w:t>« Confirmer les modification »</w:t>
+      </w:r>
+      <w:r>
+        <w:rPr>
+          <w:b/>
+          <w:bCs/>
+        </w:rPr>
+        <w:t>.</w:t>
+      </w:r>
+      <w:r>
+        <w:rPr>
+          <w:b/>
+          <w:bCs/>
+        </w:rPr>
+        <w:t xml:space="preserve"> </w:t>
       </w:r>
       <w:r>
         <w:t xml:space="preserve">Si tout </w:t>
@@ -1798,7 +2207,22 @@
         <w:t>s’est</w:t>
       </w:r>
       <w:r>
-        <w:t xml:space="preserve"> bien passé vous verrez les modifications appliquées sur la page de la structure. (Le partenaire et la structure recevront un mail pour leur notifier la modification sur le compte)</w:t>
+        <w:t xml:space="preserve"> bien passé</w:t>
+      </w:r>
+      <w:r>
+        <w:t>,</w:t>
+      </w:r>
+      <w:r>
+        <w:t xml:space="preserve"> vous verrez les modifications appliquées sur la page de la structure (</w:t>
+      </w:r>
+      <w:r>
+        <w:t>l</w:t>
+      </w:r>
+      <w:r>
+        <w:t>e partenaire et la structure recevront un mail pour leur notifier la modification sur le compte)</w:t>
+      </w:r>
+      <w:r>
+        <w:t>.</w:t>
       </w:r>
     </w:p>
     <w:p>
@@ -1952,7 +2376,43 @@
         <w:rPr>
           <w:color w:val="FF0000"/>
         </w:rPr>
-        <w:t xml:space="preserve">Attention le fait de supprimer une structure supprime toutes les données concernant cette structure, et cela est irréversible ! </w:t>
+        <w:t>Attention</w:t>
+      </w:r>
+      <w:r>
+        <w:rPr>
+          <w:color w:val="FF0000"/>
+        </w:rPr>
+        <w:t>,</w:t>
+      </w:r>
+      <w:r>
+        <w:rPr>
+          <w:color w:val="FF0000"/>
+        </w:rPr>
+        <w:t xml:space="preserve"> le fait de supprimer une structure supprime toutes les données concernant cette structure</w:t>
+      </w:r>
+      <w:r>
+        <w:rPr>
+          <w:color w:val="FF0000"/>
+        </w:rPr>
+        <w:t>.</w:t>
+      </w:r>
+      <w:r>
+        <w:rPr>
+          <w:color w:val="FF0000"/>
+        </w:rPr>
+        <w:t xml:space="preserve"> </w:t>
+      </w:r>
+      <w:r>
+        <w:rPr>
+          <w:color w:val="FF0000"/>
+        </w:rPr>
+        <w:t>C</w:t>
+      </w:r>
+      <w:r>
+        <w:rPr>
+          <w:color w:val="FF0000"/>
+        </w:rPr>
+        <w:t xml:space="preserve">ela est irréversible ! </w:t>
       </w:r>
       <w:r>
         <w:t xml:space="preserve">Une fois </w:t>
@@ -1961,7 +2421,16 @@
         <w:t>la structure supprimée</w:t>
       </w:r>
       <w:r>
-        <w:t xml:space="preserve"> vous serai redirigé sur la page qui liste les </w:t>
+        <w:t>,</w:t>
+      </w:r>
+      <w:r>
+        <w:t xml:space="preserve"> vous ser</w:t>
+      </w:r>
+      <w:r>
+        <w:t>ez</w:t>
+      </w:r>
+      <w:r>
+        <w:t xml:space="preserve"> redirigé sur la page qui liste les </w:t>
       </w:r>
       <w:r>
         <w:t>partenaires.</w:t>
@@ -2057,20 +2526,49 @@
       </w:r>
     </w:p>
     <w:p/>
+    <w:p/>
+    <w:p/>
     <w:p>
       <w:bookmarkStart w:id="10" w:name="activation_desactivation_service"/>
       <w:r>
-        <w:t xml:space="preserve">10) Activé/désactivé un </w:t>
-      </w:r>
-      <w:r>
-        <w:t>s</w:t>
-      </w:r>
-      <w:r>
-        <w:t>ervice</w:t>
+        <w:t>10) Activ</w:t>
+      </w:r>
+      <w:r>
+        <w:t>er</w:t>
+      </w:r>
+      <w:r>
+        <w:t>/désactiv</w:t>
+      </w:r>
+      <w:r>
+        <w:t>er</w:t>
+      </w:r>
+      <w:r>
+        <w:t xml:space="preserve"> un service</w:t>
       </w:r>
       <w:bookmarkEnd w:id="10"/>
       <w:r>
-        <w:t>, par défaut un service actif sur le partenaire sera actif sur la structure à la création de celui-ci vous pouvez cependant les activer/désactiver individuellement sur chaque structure.</w:t>
+        <w:t>.</w:t>
+      </w:r>
+      <w:r>
+        <w:t xml:space="preserve"> </w:t>
+      </w:r>
+      <w:r>
+        <w:t>Par</w:t>
+      </w:r>
+      <w:r>
+        <w:t xml:space="preserve"> défaut</w:t>
+      </w:r>
+      <w:r>
+        <w:t>,</w:t>
+      </w:r>
+      <w:r>
+        <w:t xml:space="preserve"> un service actif sur le partenaire sera actif sur la structure à la création de celui-ci</w:t>
+      </w:r>
+      <w:r>
+        <w:t>. V</w:t>
+      </w:r>
+      <w:r>
+        <w:t>ous pouvez cependant les activer/désactiver individuellement sur chaque structure.</w:t>
       </w:r>
     </w:p>
     <w:p>
@@ -2164,8 +2662,6 @@
     <w:p/>
     <w:p/>
     <w:p/>
-    <w:p/>
-    <w:p/>
     <w:p>
       <w:bookmarkStart w:id="11" w:name="activer_desactiver_un_partner_ou_strcuct"/>
       <w:r>
@@ -2174,13 +2670,113 @@
       </w:r>
       <w:bookmarkEnd w:id="11"/>
       <w:r>
-        <w:t xml:space="preserve">, pour le faire vous avez deux possibilités : pour les partenaires quand vous visualisez la liste des partenaires, ou si vous êtes dans un partenaire la liste </w:t>
+        <w:t>.</w:t>
+      </w:r>
+      <w:r>
+        <w:t xml:space="preserve"> </w:t>
+      </w:r>
+      <w:r>
+        <w:t>Pour</w:t>
+      </w:r>
+      <w:r>
+        <w:t xml:space="preserve"> le faire</w:t>
+      </w:r>
+      <w:r>
+        <w:t>,</w:t>
+      </w:r>
+      <w:r>
+        <w:t xml:space="preserve"> vous avez deux possibilités : </w:t>
+      </w:r>
+    </w:p>
+    <w:p>
+      <w:pPr>
+        <w:ind w:left="708"/>
+      </w:pPr>
+      <w:r>
+        <w:t xml:space="preserve">1 : </w:t>
+      </w:r>
+      <w:r>
+        <w:t>Q</w:t>
+      </w:r>
+      <w:r>
+        <w:t>uand vous visualisez la liste d</w:t>
+      </w:r>
+      <w:r>
+        <w:t xml:space="preserve">es partenaires </w:t>
+      </w:r>
+      <w:r>
+        <w:t>ou la</w:t>
+      </w:r>
+      <w:r>
+        <w:t xml:space="preserve"> liste </w:t>
       </w:r>
       <w:r>
         <w:t>des structures</w:t>
       </w:r>
       <w:r>
-        <w:t>, vous pouvez apercevoir à droite de chaque partenaire ou structure sont statuts (Actif/Inactif), il vous suffit de cliquer dessus et de valider la modification afin qu’elle soit prise en compte. La seconde quand vous éditez un partenaire ou structure vous avez juste un petit bouton à activer/désactiver pour et valider les modifications pour que cela soit pris en compte.</w:t>
+        <w:t>, vous pouvez</w:t>
+      </w:r>
+      <w:r>
+        <w:t xml:space="preserve"> </w:t>
+      </w:r>
+      <w:r>
+        <w:t xml:space="preserve"> </w:t>
+      </w:r>
+      <w:r>
+        <w:t xml:space="preserve">  </w:t>
+      </w:r>
+      <w:r>
+        <w:t>apercevoir à droite de chaque</w:t>
+      </w:r>
+      <w:r>
+        <w:t xml:space="preserve"> liste le </w:t>
+      </w:r>
+      <w:r>
+        <w:t>statut</w:t>
+      </w:r>
+      <w:r>
+        <w:t xml:space="preserve"> </w:t>
+      </w:r>
+      <w:r>
+        <w:t>(</w:t>
+      </w:r>
+      <w:r>
+        <w:t>a</w:t>
+      </w:r>
+      <w:r>
+        <w:t>ctif/</w:t>
+      </w:r>
+      <w:r>
+        <w:t>i</w:t>
+      </w:r>
+      <w:r>
+        <w:t>nactif)</w:t>
+      </w:r>
+      <w:r>
+        <w:t xml:space="preserve"> de chaque entité</w:t>
+      </w:r>
+      <w:r>
+        <w:t>. Il</w:t>
+      </w:r>
+      <w:r>
+        <w:t xml:space="preserve"> vous suffit de cliquer dessus et de valider la modification afin qu’elle soit prise en compte.</w:t>
+      </w:r>
+    </w:p>
+    <w:p>
+      <w:pPr>
+        <w:ind w:left="708"/>
+      </w:pPr>
+      <w:r>
+        <w:t>2 :  Q</w:t>
+      </w:r>
+      <w:r>
+        <w:t>uand vous éditez un partenaire ou structure</w:t>
+      </w:r>
+      <w:r>
+        <w:t>,</w:t>
+      </w:r>
+      <w:r>
+        <w:t xml:space="preserve"> vous avez juste un petit bouton à activer/désactiver pour valider les modifications pour que cela soit pris en compte.</w:t>
       </w:r>
     </w:p>
     <w:p/>
@@ -2292,12 +2888,54 @@
       </w:r>
       <w:bookmarkEnd w:id="12"/>
       <w:r>
-        <w:t>, pour effectuer une recherche veuillez cliquer en haut à droite sur le champ de saisi marqué « recherche », une fenêtre va s’ouvrir et vous proposer plusieurs choix de recherche.</w:t>
-      </w:r>
-    </w:p>
-    <w:p>
-      <w:r>
-        <w:t xml:space="preserve">Vous pouvez rechercher des partenaires, des structures, et filtrer en fonction de leur statut (actif/inactif/tous), les résultats obtenus vous redirigeront ver </w:t>
+        <w:t>.</w:t>
+      </w:r>
+      <w:r>
+        <w:t xml:space="preserve"> </w:t>
+      </w:r>
+      <w:r>
+        <w:t>Pour</w:t>
+      </w:r>
+      <w:r>
+        <w:t xml:space="preserve"> effectuer une recherche</w:t>
+      </w:r>
+      <w:r>
+        <w:t>,</w:t>
+      </w:r>
+      <w:r>
+        <w:t xml:space="preserve"> veuillez cliquer en haut à droite sur le champ de saisi marqué « recherche »</w:t>
+      </w:r>
+      <w:r>
+        <w:t>.</w:t>
+      </w:r>
+      <w:r>
+        <w:t xml:space="preserve"> </w:t>
+      </w:r>
+      <w:r>
+        <w:t>Une</w:t>
+      </w:r>
+      <w:r>
+        <w:t xml:space="preserve"> fenêtre va s’ouvrir et vous proposer plusieurs choix de recherche.</w:t>
+      </w:r>
+    </w:p>
+    <w:p>
+      <w:r>
+        <w:t>Vous pouvez rechercher des partenaires, des structures et filtrer en fonction de leur statut (actif/inactif/tous)</w:t>
+      </w:r>
+      <w:r>
+        <w:t>.</w:t>
+      </w:r>
+      <w:r>
+        <w:t xml:space="preserve"> </w:t>
+      </w:r>
+      <w:r>
+        <w:t>Les</w:t>
+      </w:r>
+      <w:r>
+        <w:t xml:space="preserve"> résultats obtenus vous redirigeront ver</w:t>
+      </w:r>
+      <w:r>
+        <w:t xml:space="preserve">s </w:t>
       </w:r>
       <w:r>
         <w:t>la page demandée</w:t>
@@ -2889,7 +3527,6 @@
     </w:pPr>
     <w:rPr>
       <w:rFonts w:cs="Lohit Devanagari"/>
-      <w:lang/>
     </w:rPr>
   </w:style>
   <w:style w:type="character" w:styleId="Lienhypertexte">

</xml_diff>